<commit_message>
patch typo in exam; rearrange files to next grades below exam
</commit_message>
<xml_diff>
--- a/exams/2013/F13_exam.docx
+++ b/exams/2013/F13_exam.docx
@@ -1271,6 +1271,7 @@
         </w:rPr>
         <w:t xml:space="preserve">Is the probability of rejecting </w:t>
       </w:r>
+      <w:proofErr w:type="gramStart"/>
       <w:r>
         <w:rPr>
           <w:rFonts w:ascii="Times New Roman" w:hAnsi="Times New Roman"/>
@@ -1291,6 +1292,7 @@
         </w:rPr>
         <w:t>.</w:t>
       </w:r>
+      <w:proofErr w:type="gramEnd"/>
     </w:p>
     <w:p>
       <w:pPr>
@@ -1312,6 +1314,7 @@
         </w:rPr>
         <w:t xml:space="preserve">Is the probability of rejecting </w:t>
       </w:r>
+      <w:proofErr w:type="gramStart"/>
       <w:r>
         <w:rPr>
           <w:rFonts w:ascii="Times New Roman" w:hAnsi="Times New Roman"/>
@@ -1332,6 +1335,7 @@
         </w:rPr>
         <w:t>.</w:t>
       </w:r>
+      <w:proofErr w:type="gramEnd"/>
     </w:p>
     <w:p>
       <w:pPr>
@@ -3858,8 +3862,16 @@
         <w:rPr>
           <w:rFonts w:ascii="Times New Roman" w:hAnsi="Times New Roman"/>
         </w:rPr>
-        <w:t>Is a temporary variable used until more precise data is obtained.</w:t>
-      </w:r>
+        <w:t xml:space="preserve">Is a temporary variable used until more precise data is </w:t>
+      </w:r>
+      <w:proofErr w:type="gramStart"/>
+      <w:r>
+        <w:rPr>
+          <w:rFonts w:ascii="Times New Roman" w:hAnsi="Times New Roman"/>
+        </w:rPr>
+        <w:t>obtained.</w:t>
+      </w:r>
+      <w:proofErr w:type="gramEnd"/>
     </w:p>
     <w:p>
       <w:pPr>
@@ -4413,6 +4425,7 @@
                 <w:szCs w:val="20"/>
               </w:rPr>
             </w:pPr>
+            <w:proofErr w:type="spellStart"/>
             <w:r>
               <w:rPr>
                 <w:rFonts w:ascii="Lucida Grande" w:hAnsi="Lucida Grande" w:cs="Lucida Grande"/>
@@ -4422,6 +4435,7 @@
               </w:rPr>
               <w:t>RSquare</w:t>
             </w:r>
+            <w:proofErr w:type="spellEnd"/>
           </w:p>
         </w:tc>
         <w:tc>
@@ -4561,6 +4575,7 @@
                 <w:szCs w:val="20"/>
               </w:rPr>
             </w:pPr>
+            <w:proofErr w:type="gramStart"/>
             <w:r>
               <w:rPr>
                 <w:rFonts w:ascii="Lucida Grande" w:hAnsi="Lucida Grande" w:cs="Lucida Grande"/>
@@ -4570,6 +4585,7 @@
               </w:rPr>
               <w:t>n</w:t>
             </w:r>
+            <w:proofErr w:type="gramEnd"/>
           </w:p>
         </w:tc>
         <w:tc>
@@ -4749,6 +4765,7 @@
                 <w:szCs w:val="20"/>
               </w:rPr>
             </w:pPr>
+            <w:proofErr w:type="spellStart"/>
             <w:r>
               <w:rPr>
                 <w:rFonts w:ascii="Lucida Grande" w:hAnsi="Lucida Grande" w:cs="Lucida Grande"/>
@@ -4758,7 +4775,19 @@
                 <w:sz w:val="20"/>
                 <w:szCs w:val="20"/>
               </w:rPr>
-              <w:t>Std Error</w:t>
+              <w:t>Std</w:t>
+            </w:r>
+            <w:proofErr w:type="spellEnd"/>
+            <w:r>
+              <w:rPr>
+                <w:rFonts w:ascii="Lucida Grande" w:hAnsi="Lucida Grande" w:cs="Lucida Grande"/>
+                <w:b/>
+                <w:bCs/>
+                <w:color w:val="000000"/>
+                <w:sz w:val="20"/>
+                <w:szCs w:val="20"/>
+              </w:rPr>
+              <w:t xml:space="preserve"> Error</w:t>
             </w:r>
           </w:p>
         </w:tc>
@@ -4788,6 +4817,7 @@
                 <w:szCs w:val="20"/>
               </w:rPr>
             </w:pPr>
+            <w:proofErr w:type="gramStart"/>
             <w:r>
               <w:rPr>
                 <w:rFonts w:ascii="Lucida Grande" w:hAnsi="Lucida Grande" w:cs="Lucida Grande"/>
@@ -4797,7 +4827,19 @@
                 <w:sz w:val="20"/>
                 <w:szCs w:val="20"/>
               </w:rPr>
-              <w:t>t Ratio</w:t>
+              <w:t>t</w:t>
+            </w:r>
+            <w:proofErr w:type="gramEnd"/>
+            <w:r>
+              <w:rPr>
+                <w:rFonts w:ascii="Lucida Grande" w:hAnsi="Lucida Grande" w:cs="Lucida Grande"/>
+                <w:b/>
+                <w:bCs/>
+                <w:color w:val="000000"/>
+                <w:sz w:val="20"/>
+                <w:szCs w:val="20"/>
+              </w:rPr>
+              <w:t xml:space="preserve"> Ratio</w:t>
             </w:r>
           </w:p>
         </w:tc>
@@ -5008,6 +5050,7 @@
                 <w:szCs w:val="20"/>
               </w:rPr>
             </w:pPr>
+            <w:proofErr w:type="gramStart"/>
             <w:r>
               <w:rPr>
                 <w:rFonts w:ascii="Lucida Grande" w:hAnsi="Lucida Grande" w:cs="Lucida Grande"/>
@@ -5015,7 +5058,17 @@
                 <w:sz w:val="20"/>
                 <w:szCs w:val="20"/>
               </w:rPr>
-              <w:t>&lt;.0001*</w:t>
+              <w:t>&lt;.0001</w:t>
+            </w:r>
+            <w:proofErr w:type="gramEnd"/>
+            <w:r>
+              <w:rPr>
+                <w:rFonts w:ascii="Lucida Grande" w:hAnsi="Lucida Grande" w:cs="Lucida Grande"/>
+                <w:color w:val="000000"/>
+                <w:sz w:val="20"/>
+                <w:szCs w:val="20"/>
+              </w:rPr>
+              <w:t>*</w:t>
             </w:r>
           </w:p>
         </w:tc>
@@ -5187,6 +5240,7 @@
                 <w:szCs w:val="20"/>
               </w:rPr>
             </w:pPr>
+            <w:proofErr w:type="gramStart"/>
             <w:r>
               <w:rPr>
                 <w:rFonts w:ascii="Lucida Grande" w:hAnsi="Lucida Grande" w:cs="Lucida Grande"/>
@@ -5194,7 +5248,17 @@
                 <w:sz w:val="20"/>
                 <w:szCs w:val="20"/>
               </w:rPr>
-              <w:t>&lt;.0001*</w:t>
+              <w:t>&lt;.0001</w:t>
+            </w:r>
+            <w:proofErr w:type="gramEnd"/>
+            <w:r>
+              <w:rPr>
+                <w:rFonts w:ascii="Lucida Grande" w:hAnsi="Lucida Grande" w:cs="Lucida Grande"/>
+                <w:color w:val="000000"/>
+                <w:sz w:val="20"/>
+                <w:szCs w:val="20"/>
+              </w:rPr>
+              <w:t>*</w:t>
             </w:r>
           </w:p>
         </w:tc>
@@ -6697,12 +6761,21 @@
         </w:rPr>
         <w:t xml:space="preserve"> (</w:t>
       </w:r>
+      <w:proofErr w:type="gramStart"/>
       <w:r>
         <w:rPr>
           <w:rFonts w:ascii="TimesNewRomanPSMT" w:hAnsi="TimesNewRomanPSMT" w:cs="TimesNewRomanPSMT"/>
           <w:i/>
         </w:rPr>
-        <w:t>Coupon[No]=</w:t>
+        <w:t>Coupon[</w:t>
+      </w:r>
+      <w:proofErr w:type="gramEnd"/>
+      <w:r>
+        <w:rPr>
+          <w:rFonts w:ascii="TimesNewRomanPSMT" w:hAnsi="TimesNewRomanPSMT" w:cs="TimesNewRomanPSMT"/>
+          <w:i/>
+        </w:rPr>
+        <w:t>No]=</w:t>
       </w:r>
       <w:r>
         <w:rPr>
@@ -6809,6 +6882,7 @@
                 <w:szCs w:val="20"/>
               </w:rPr>
             </w:pPr>
+            <w:proofErr w:type="spellStart"/>
             <w:r>
               <w:rPr>
                 <w:rFonts w:ascii="Lucida Grande" w:hAnsi="Lucida Grande" w:cs="Lucida Grande"/>
@@ -6818,6 +6892,7 @@
               </w:rPr>
               <w:t>RSquare</w:t>
             </w:r>
+            <w:proofErr w:type="spellEnd"/>
           </w:p>
         </w:tc>
         <w:tc>
@@ -6966,6 +7041,7 @@
                 <w:szCs w:val="20"/>
               </w:rPr>
             </w:pPr>
+            <w:proofErr w:type="gramStart"/>
             <w:r>
               <w:rPr>
                 <w:rFonts w:ascii="Lucida Grande" w:hAnsi="Lucida Grande" w:cs="Lucida Grande"/>
@@ -6976,6 +7052,7 @@
               </w:rPr>
               <w:t>n</w:t>
             </w:r>
+            <w:proofErr w:type="gramEnd"/>
             <w:r>
               <w:rPr>
                 <w:rFonts w:ascii="Lucida Grande" w:hAnsi="Lucida Grande" w:cs="Lucida Grande"/>
@@ -7805,6 +7882,7 @@
                 <w:szCs w:val="20"/>
               </w:rPr>
             </w:pPr>
+            <w:proofErr w:type="gramStart"/>
             <w:r>
               <w:rPr>
                 <w:rFonts w:ascii="Lucida Grande" w:hAnsi="Lucida Grande" w:cs="Lucida Grande"/>
@@ -7812,7 +7890,17 @@
                 <w:sz w:val="20"/>
                 <w:szCs w:val="20"/>
               </w:rPr>
-              <w:t>&lt;.0001*</w:t>
+              <w:t>&lt;.0001</w:t>
+            </w:r>
+            <w:proofErr w:type="gramEnd"/>
+            <w:r>
+              <w:rPr>
+                <w:rFonts w:ascii="Lucida Grande" w:hAnsi="Lucida Grande" w:cs="Lucida Grande"/>
+                <w:color w:val="000000"/>
+                <w:sz w:val="20"/>
+                <w:szCs w:val="20"/>
+              </w:rPr>
+              <w:t>*</w:t>
             </w:r>
           </w:p>
         </w:tc>
@@ -7987,6 +8075,7 @@
                 <w:szCs w:val="20"/>
               </w:rPr>
             </w:pPr>
+            <w:proofErr w:type="spellStart"/>
             <w:r>
               <w:rPr>
                 <w:rFonts w:ascii="Lucida Grande" w:hAnsi="Lucida Grande" w:cs="Lucida Grande"/>
@@ -7996,7 +8085,19 @@
                 <w:sz w:val="20"/>
                 <w:szCs w:val="20"/>
               </w:rPr>
-              <w:t>Std Error</w:t>
+              <w:t>Std</w:t>
+            </w:r>
+            <w:proofErr w:type="spellEnd"/>
+            <w:r>
+              <w:rPr>
+                <w:rFonts w:ascii="Lucida Grande" w:hAnsi="Lucida Grande" w:cs="Lucida Grande"/>
+                <w:b/>
+                <w:bCs/>
+                <w:color w:val="000000"/>
+                <w:sz w:val="20"/>
+                <w:szCs w:val="20"/>
+              </w:rPr>
+              <w:t xml:space="preserve"> Error</w:t>
             </w:r>
           </w:p>
         </w:tc>
@@ -8026,6 +8127,7 @@
                 <w:szCs w:val="20"/>
               </w:rPr>
             </w:pPr>
+            <w:proofErr w:type="gramStart"/>
             <w:r>
               <w:rPr>
                 <w:rFonts w:ascii="Lucida Grande" w:hAnsi="Lucida Grande" w:cs="Lucida Grande"/>
@@ -8035,7 +8137,19 @@
                 <w:sz w:val="20"/>
                 <w:szCs w:val="20"/>
               </w:rPr>
-              <w:t>t Ratio</w:t>
+              <w:t>t</w:t>
+            </w:r>
+            <w:proofErr w:type="gramEnd"/>
+            <w:r>
+              <w:rPr>
+                <w:rFonts w:ascii="Lucida Grande" w:hAnsi="Lucida Grande" w:cs="Lucida Grande"/>
+                <w:b/>
+                <w:bCs/>
+                <w:color w:val="000000"/>
+                <w:sz w:val="20"/>
+                <w:szCs w:val="20"/>
+              </w:rPr>
+              <w:t xml:space="preserve"> Ratio</w:t>
             </w:r>
           </w:p>
         </w:tc>
@@ -8285,6 +8399,7 @@
                 <w:szCs w:val="20"/>
               </w:rPr>
             </w:pPr>
+            <w:proofErr w:type="gramStart"/>
             <w:r>
               <w:rPr>
                 <w:rFonts w:ascii="Lucida Grande" w:hAnsi="Lucida Grande" w:cs="Lucida Grande"/>
@@ -8292,7 +8407,17 @@
                 <w:sz w:val="20"/>
                 <w:szCs w:val="20"/>
               </w:rPr>
-              <w:t>Coupon[No]</w:t>
+              <w:t>Coupon[</w:t>
+            </w:r>
+            <w:proofErr w:type="gramEnd"/>
+            <w:r>
+              <w:rPr>
+                <w:rFonts w:ascii="Lucida Grande" w:hAnsi="Lucida Grande" w:cs="Lucida Grande"/>
+                <w:color w:val="000000"/>
+                <w:sz w:val="20"/>
+                <w:szCs w:val="20"/>
+              </w:rPr>
+              <w:t>No]</w:t>
             </w:r>
           </w:p>
         </w:tc>
@@ -8604,6 +8729,7 @@
                 <w:szCs w:val="20"/>
               </w:rPr>
             </w:pPr>
+            <w:proofErr w:type="gramStart"/>
             <w:r>
               <w:rPr>
                 <w:rFonts w:ascii="Lucida Grande" w:hAnsi="Lucida Grande" w:cs="Lucida Grande"/>
@@ -8611,7 +8737,17 @@
                 <w:sz w:val="20"/>
                 <w:szCs w:val="20"/>
               </w:rPr>
-              <w:t>&lt;.0001*</w:t>
+              <w:t>&lt;.0001</w:t>
+            </w:r>
+            <w:proofErr w:type="gramEnd"/>
+            <w:r>
+              <w:rPr>
+                <w:rFonts w:ascii="Lucida Grande" w:hAnsi="Lucida Grande" w:cs="Lucida Grande"/>
+                <w:color w:val="000000"/>
+                <w:sz w:val="20"/>
+                <w:szCs w:val="20"/>
+              </w:rPr>
+              <w:t>*</w:t>
             </w:r>
           </w:p>
         </w:tc>
@@ -8643,6 +8779,7 @@
                 <w:szCs w:val="20"/>
               </w:rPr>
             </w:pPr>
+            <w:proofErr w:type="gramStart"/>
             <w:r>
               <w:rPr>
                 <w:rFonts w:ascii="Lucida Grande" w:hAnsi="Lucida Grande" w:cs="Lucida Grande"/>
@@ -8650,7 +8787,17 @@
                 <w:sz w:val="20"/>
                 <w:szCs w:val="20"/>
               </w:rPr>
-              <w:t>Coupon[No]*Household Size</w:t>
+              <w:t>Coupon[</w:t>
+            </w:r>
+            <w:proofErr w:type="gramEnd"/>
+            <w:r>
+              <w:rPr>
+                <w:rFonts w:ascii="Lucida Grande" w:hAnsi="Lucida Grande" w:cs="Lucida Grande"/>
+                <w:color w:val="000000"/>
+                <w:sz w:val="20"/>
+                <w:szCs w:val="20"/>
+              </w:rPr>
+              <w:t>No]*Household Size</w:t>
             </w:r>
           </w:p>
         </w:tc>
@@ -9021,116 +9168,100 @@
         <w:spacing w:before="120"/>
         <w:rPr>
           <w:rFonts w:ascii="TimesNewRomanPSMT" w:hAnsi="TimesNewRomanPSMT" w:cs="TimesNewRomanPSMT"/>
-          <w:i/>
-        </w:rPr>
-      </w:pPr>
-      <w:r>
-        <w:rPr>
-          <w:i/>
-        </w:rPr>
-        <w:t>FIX THIS ONE FOR INDICATOR OUTPUT</w:t>
-      </w:r>
-      <w:r>
-        <w:rPr>
-          <w:i/>
-        </w:rPr>
-        <w:br/>
+        </w:rPr>
+      </w:pPr>
+      <w:r>
+        <w:t xml:space="preserve">The fitted equation of the model estimates that </w:t>
+      </w:r>
+      <w:r>
+        <w:t xml:space="preserve">among those who </w:t>
+      </w:r>
+      <w:r>
+        <w:t xml:space="preserve">do not </w:t>
+      </w:r>
+      <w:r>
+        <w:t xml:space="preserve">use a coupon </w:t>
+      </w:r>
+      <w:r>
+        <w:t>the average change in sales per added household member is about</w:t>
+      </w:r>
+    </w:p>
+    <w:p>
+      <w:pPr>
+        <w:numPr>
+          <w:ilvl w:val="0"/>
+          <w:numId w:val="21"/>
+        </w:numPr>
+        <w:autoSpaceDE w:val="0"/>
+        <w:autoSpaceDN w:val="0"/>
+        <w:adjustRightInd w:val="0"/>
+        <w:ind w:left="1080"/>
+      </w:pPr>
+      <w:r>
+        <w:t>$27.51</w:t>
+      </w:r>
+    </w:p>
+    <w:p>
+      <w:pPr>
+        <w:numPr>
+          <w:ilvl w:val="0"/>
+          <w:numId w:val="21"/>
+        </w:numPr>
+        <w:autoSpaceDE w:val="0"/>
+        <w:autoSpaceDN w:val="0"/>
+        <w:adjustRightInd w:val="0"/>
+        <w:ind w:left="1080"/>
+      </w:pPr>
+      <w:r>
+        <w:t>$19.36</w:t>
+      </w:r>
+    </w:p>
+    <w:p>
+      <w:pPr>
+        <w:numPr>
+          <w:ilvl w:val="0"/>
+          <w:numId w:val="21"/>
+        </w:numPr>
+        <w:autoSpaceDE w:val="0"/>
+        <w:autoSpaceDN w:val="0"/>
+        <w:adjustRightInd w:val="0"/>
+        <w:ind w:left="1080"/>
+      </w:pPr>
+      <w:r>
+        <w:t>$23.86</w:t>
+      </w:r>
+    </w:p>
+    <w:p>
+      <w:pPr>
+        <w:numPr>
+          <w:ilvl w:val="0"/>
+          <w:numId w:val="21"/>
+        </w:numPr>
+        <w:autoSpaceDE w:val="0"/>
+        <w:autoSpaceDN w:val="0"/>
+        <w:adjustRightInd w:val="0"/>
+        <w:ind w:left="1080"/>
+      </w:pPr>
+      <w:r>
+        <w:t>$43.22</w:t>
+      </w:r>
+    </w:p>
+    <w:p>
+      <w:pPr>
+        <w:numPr>
+          <w:ilvl w:val="0"/>
+          <w:numId w:val="21"/>
+        </w:numPr>
+        <w:autoSpaceDE w:val="0"/>
+        <w:autoSpaceDN w:val="0"/>
+        <w:adjustRightInd w:val="0"/>
+        <w:ind w:left="1080"/>
+      </w:pPr>
+      <w:r>
+        <w:t>$17.77</w:t>
       </w:r>
       <w:bookmarkStart w:id="0" w:name="_GoBack"/>
       <w:bookmarkEnd w:id="0"/>
-      <w:r>
-        <w:rPr>
-          <w:i/>
-        </w:rPr>
-        <w:t xml:space="preserve">The fitted equation of the model estimates that </w:t>
-      </w:r>
-      <w:r>
-        <w:rPr>
-          <w:i/>
-        </w:rPr>
-        <w:t xml:space="preserve">among those who do not use a coupon </w:t>
-      </w:r>
-      <w:r>
-        <w:rPr>
-          <w:i/>
-        </w:rPr>
-        <w:t>the average change in sales per added household member is about</w:t>
-      </w:r>
-    </w:p>
-    <w:p>
-      <w:pPr>
-        <w:numPr>
-          <w:ilvl w:val="0"/>
-          <w:numId w:val="21"/>
-        </w:numPr>
-        <w:autoSpaceDE w:val="0"/>
-        <w:autoSpaceDN w:val="0"/>
-        <w:adjustRightInd w:val="0"/>
-        <w:ind w:left="1080"/>
-      </w:pPr>
-      <w:r>
-        <w:t>$22.64</w:t>
-      </w:r>
-    </w:p>
-    <w:p>
-      <w:pPr>
-        <w:numPr>
-          <w:ilvl w:val="0"/>
-          <w:numId w:val="21"/>
-        </w:numPr>
-        <w:autoSpaceDE w:val="0"/>
-        <w:autoSpaceDN w:val="0"/>
-        <w:adjustRightInd w:val="0"/>
-        <w:ind w:left="1080"/>
-      </w:pPr>
-      <w:r>
-        <w:t>$33.54</w:t>
-      </w:r>
-    </w:p>
-    <w:p>
-      <w:pPr>
-        <w:numPr>
-          <w:ilvl w:val="0"/>
-          <w:numId w:val="21"/>
-        </w:numPr>
-        <w:autoSpaceDE w:val="0"/>
-        <w:autoSpaceDN w:val="0"/>
-        <w:adjustRightInd w:val="0"/>
-        <w:ind w:left="1080"/>
-      </w:pPr>
-      <w:r>
-        <w:t>$17.76</w:t>
-      </w:r>
-    </w:p>
-    <w:p>
-      <w:pPr>
-        <w:numPr>
-          <w:ilvl w:val="0"/>
-          <w:numId w:val="21"/>
-        </w:numPr>
-        <w:autoSpaceDE w:val="0"/>
-        <w:autoSpaceDN w:val="0"/>
-        <w:adjustRightInd w:val="0"/>
-        <w:ind w:left="1080"/>
-      </w:pPr>
-      <w:r>
-        <w:t>$27.52</w:t>
-      </w:r>
-    </w:p>
-    <w:p>
-      <w:pPr>
-        <w:numPr>
-          <w:ilvl w:val="0"/>
-          <w:numId w:val="21"/>
-        </w:numPr>
-        <w:autoSpaceDE w:val="0"/>
-        <w:autoSpaceDN w:val="0"/>
-        <w:adjustRightInd w:val="0"/>
-        <w:ind w:left="1080"/>
-      </w:pPr>
-      <w:r>
-        <w:t>–$4.87</w:t>
-      </w:r>
     </w:p>
     <w:p>
       <w:pPr>
@@ -9257,6 +9388,16 @@
         </w:rPr>
         <w:t xml:space="preserve">  $89.74</w:t>
       </w:r>
+    </w:p>
+    <w:p>
+      <w:pPr>
+        <w:autoSpaceDE w:val="0"/>
+        <w:autoSpaceDN w:val="0"/>
+        <w:adjustRightInd w:val="0"/>
+        <w:rPr>
+          <w:rFonts w:ascii="Times New Roman" w:hAnsi="Times New Roman"/>
+        </w:rPr>
+      </w:pPr>
     </w:p>
     <w:p>
       <w:pPr>
@@ -9857,8 +9998,16 @@
         <w:rPr>
           <w:rFonts w:ascii="TimesNewRomanPSMT" w:hAnsi="TimesNewRomanPSMT" w:cs="TimesNewRomanPSMT"/>
         </w:rPr>
-        <w:t xml:space="preserve"> is coded 1,2,3,…40</w:t>
-      </w:r>
+        <w:t xml:space="preserve"> is coded </w:t>
+      </w:r>
+      <w:proofErr w:type="gramStart"/>
+      <w:r>
+        <w:rPr>
+          <w:rFonts w:ascii="TimesNewRomanPSMT" w:hAnsi="TimesNewRomanPSMT" w:cs="TimesNewRomanPSMT"/>
+        </w:rPr>
+        <w:t>1,2,3,…40</w:t>
+      </w:r>
+      <w:proofErr w:type="gramEnd"/>
       <w:r>
         <w:rPr>
           <w:rFonts w:ascii="TimesNewRomanPSMT" w:hAnsi="TimesNewRomanPSMT" w:cs="TimesNewRomanPSMT"/>
@@ -9955,6 +10104,7 @@
         </w:rPr>
         <w:br/>
       </w:r>
+      <w:proofErr w:type="gramStart"/>
       <w:r>
         <w:rPr>
           <w:rFonts w:ascii="Lucida Grande" w:hAnsi="Lucida Grande" w:cs="Lucida Grande"/>
@@ -9962,7 +10112,17 @@
           <w:sz w:val="20"/>
           <w:szCs w:val="20"/>
         </w:rPr>
-        <w:t>Log(Edits Made) = 5.8282978 + 0.0905669*Quarter</w:t>
+        <w:t>Log(</w:t>
+      </w:r>
+      <w:proofErr w:type="gramEnd"/>
+      <w:r>
+        <w:rPr>
+          <w:rFonts w:ascii="Lucida Grande" w:hAnsi="Lucida Grande" w:cs="Lucida Grande"/>
+          <w:color w:val="000000"/>
+          <w:sz w:val="20"/>
+          <w:szCs w:val="20"/>
+        </w:rPr>
+        <w:t>Edits Made) = 5.8282978 + 0.0905669*Quarter</w:t>
       </w:r>
     </w:p>
     <w:p>
@@ -10018,6 +10178,7 @@
                 <w:szCs w:val="20"/>
               </w:rPr>
             </w:pPr>
+            <w:proofErr w:type="spellStart"/>
             <w:r>
               <w:rPr>
                 <w:rFonts w:ascii="Lucida Grande" w:hAnsi="Lucida Grande" w:cs="Lucida Grande"/>
@@ -10027,6 +10188,7 @@
               </w:rPr>
               <w:t>RSquare</w:t>
             </w:r>
+            <w:proofErr w:type="spellEnd"/>
           </w:p>
         </w:tc>
         <w:tc>
@@ -10182,6 +10344,7 @@
                 <w:szCs w:val="20"/>
               </w:rPr>
             </w:pPr>
+            <w:proofErr w:type="gramStart"/>
             <w:r>
               <w:rPr>
                 <w:rFonts w:ascii="Lucida Grande" w:hAnsi="Lucida Grande" w:cs="Lucida Grande"/>
@@ -10192,6 +10355,7 @@
               </w:rPr>
               <w:t>n</w:t>
             </w:r>
+            <w:proofErr w:type="gramEnd"/>
             <w:r>
               <w:rPr>
                 <w:rFonts w:ascii="Lucida Grande" w:hAnsi="Lucida Grande" w:cs="Lucida Grande"/>
@@ -10379,6 +10543,7 @@
                 <w:szCs w:val="20"/>
               </w:rPr>
             </w:pPr>
+            <w:proofErr w:type="spellStart"/>
             <w:r>
               <w:rPr>
                 <w:rFonts w:ascii="Lucida Grande" w:hAnsi="Lucida Grande" w:cs="Lucida Grande"/>
@@ -10388,7 +10553,19 @@
                 <w:sz w:val="20"/>
                 <w:szCs w:val="20"/>
               </w:rPr>
-              <w:t>Std Error</w:t>
+              <w:t>Std</w:t>
+            </w:r>
+            <w:proofErr w:type="spellEnd"/>
+            <w:r>
+              <w:rPr>
+                <w:rFonts w:ascii="Lucida Grande" w:hAnsi="Lucida Grande" w:cs="Lucida Grande"/>
+                <w:b/>
+                <w:bCs/>
+                <w:color w:val="000000"/>
+                <w:sz w:val="20"/>
+                <w:szCs w:val="20"/>
+              </w:rPr>
+              <w:t xml:space="preserve"> Error</w:t>
             </w:r>
           </w:p>
         </w:tc>
@@ -10418,6 +10595,7 @@
                 <w:szCs w:val="20"/>
               </w:rPr>
             </w:pPr>
+            <w:proofErr w:type="gramStart"/>
             <w:r>
               <w:rPr>
                 <w:rFonts w:ascii="Lucida Grande" w:hAnsi="Lucida Grande" w:cs="Lucida Grande"/>
@@ -10427,7 +10605,19 @@
                 <w:sz w:val="20"/>
                 <w:szCs w:val="20"/>
               </w:rPr>
-              <w:t>t Ratio</w:t>
+              <w:t>t</w:t>
+            </w:r>
+            <w:proofErr w:type="gramEnd"/>
+            <w:r>
+              <w:rPr>
+                <w:rFonts w:ascii="Lucida Grande" w:hAnsi="Lucida Grande" w:cs="Lucida Grande"/>
+                <w:b/>
+                <w:bCs/>
+                <w:color w:val="000000"/>
+                <w:sz w:val="20"/>
+                <w:szCs w:val="20"/>
+              </w:rPr>
+              <w:t xml:space="preserve"> Ratio</w:t>
             </w:r>
           </w:p>
         </w:tc>
@@ -10635,6 +10825,7 @@
                 <w:szCs w:val="20"/>
               </w:rPr>
             </w:pPr>
+            <w:proofErr w:type="gramStart"/>
             <w:r>
               <w:rPr>
                 <w:rFonts w:ascii="Lucida Grande" w:hAnsi="Lucida Grande" w:cs="Lucida Grande"/>
@@ -10642,7 +10833,17 @@
                 <w:sz w:val="20"/>
                 <w:szCs w:val="20"/>
               </w:rPr>
-              <w:t>&lt;.0001*</w:t>
+              <w:t>&lt;.0001</w:t>
+            </w:r>
+            <w:proofErr w:type="gramEnd"/>
+            <w:r>
+              <w:rPr>
+                <w:rFonts w:ascii="Lucida Grande" w:hAnsi="Lucida Grande" w:cs="Lucida Grande"/>
+                <w:color w:val="000000"/>
+                <w:sz w:val="20"/>
+                <w:szCs w:val="20"/>
+              </w:rPr>
+              <w:t>*</w:t>
             </w:r>
           </w:p>
         </w:tc>
@@ -10811,6 +11012,7 @@
                 <w:szCs w:val="20"/>
               </w:rPr>
             </w:pPr>
+            <w:proofErr w:type="gramStart"/>
             <w:r>
               <w:rPr>
                 <w:rFonts w:ascii="Lucida Grande" w:hAnsi="Lucida Grande" w:cs="Lucida Grande"/>
@@ -10818,7 +11020,17 @@
                 <w:sz w:val="20"/>
                 <w:szCs w:val="20"/>
               </w:rPr>
-              <w:t>&lt;.0001*</w:t>
+              <w:t>&lt;.0001</w:t>
+            </w:r>
+            <w:proofErr w:type="gramEnd"/>
+            <w:r>
+              <w:rPr>
+                <w:rFonts w:ascii="Lucida Grande" w:hAnsi="Lucida Grande" w:cs="Lucida Grande"/>
+                <w:color w:val="000000"/>
+                <w:sz w:val="20"/>
+                <w:szCs w:val="20"/>
+              </w:rPr>
+              <w:t>*</w:t>
             </w:r>
           </w:p>
         </w:tc>
@@ -11271,14 +11483,24 @@
         <w:t>4th</w:t>
       </w:r>
       <w:r>
-        <w:t xml:space="preserve"> quarters (quarters 4, 8, 12, …) than other quarters because of the timing of elections in the US. The variable </w:t>
-      </w:r>
+        <w:t xml:space="preserve"> quarters (quarters 4, 8, 12</w:t>
+      </w:r>
+      <w:proofErr w:type="gramStart"/>
+      <w:r>
+        <w:t>, …)</w:t>
+      </w:r>
+      <w:proofErr w:type="gramEnd"/>
+      <w:r>
+        <w:t xml:space="preserve"> than other quarters because of the timing of elections in the US. The variable </w:t>
+      </w:r>
+      <w:proofErr w:type="gramStart"/>
       <w:r>
         <w:rPr>
           <w:i/>
         </w:rPr>
         <w:t>Fall</w:t>
       </w:r>
+      <w:proofErr w:type="gramEnd"/>
       <w:r>
         <w:t xml:space="preserve"> is coded 1 for these quarters and zero otherwise. To test this claim, </w:t>
       </w:r>
@@ -11297,12 +11519,14 @@
       <w:r>
         <w:t xml:space="preserve">Add </w:t>
       </w:r>
+      <w:proofErr w:type="gramStart"/>
       <w:r>
         <w:rPr>
           <w:i/>
         </w:rPr>
         <w:t>Fall</w:t>
       </w:r>
+      <w:proofErr w:type="gramEnd"/>
       <w:r>
         <w:t xml:space="preserve"> to the shown regression model.</w:t>
       </w:r>
@@ -11342,12 +11566,14 @@
       <w:r>
         <w:t xml:space="preserve"> with groups defined by </w:t>
       </w:r>
+      <w:proofErr w:type="gramStart"/>
       <w:r>
         <w:rPr>
           <w:i/>
         </w:rPr>
         <w:t>Fall</w:t>
       </w:r>
+      <w:proofErr w:type="gramEnd"/>
       <w:r>
         <w:t>.</w:t>
       </w:r>
@@ -11393,6 +11619,7 @@
         </w:rPr>
         <w:t xml:space="preserve">Add </w:t>
       </w:r>
+      <w:proofErr w:type="gramStart"/>
       <w:r>
         <w:rPr>
           <w:rFonts w:ascii="Times New Roman" w:hAnsi="Times New Roman"/>
@@ -11400,6 +11627,7 @@
         </w:rPr>
         <w:t>Fall</w:t>
       </w:r>
+      <w:proofErr w:type="gramEnd"/>
       <w:r>
         <w:rPr>
           <w:rFonts w:ascii="Times New Roman" w:hAnsi="Times New Roman"/>
@@ -11571,7 +11799,21 @@
         <w:rPr>
           <w:rFonts w:ascii="Times New Roman" w:hAnsi="Times New Roman"/>
         </w:rPr>
-        <w:t>Color-coded scatterplot, colored by Winter, Spring, Summer and Fall quarters.</w:t>
+        <w:t xml:space="preserve">Color-coded scatterplot, colored by </w:t>
+      </w:r>
+      <w:proofErr w:type="gramStart"/>
+      <w:r>
+        <w:rPr>
+          <w:rFonts w:ascii="Times New Roman" w:hAnsi="Times New Roman"/>
+        </w:rPr>
+        <w:t>Winter</w:t>
+      </w:r>
+      <w:proofErr w:type="gramEnd"/>
+      <w:r>
+        <w:rPr>
+          <w:rFonts w:ascii="Times New Roman" w:hAnsi="Times New Roman"/>
+        </w:rPr>
+        <w:t>, Spring, Summer and Fall quarters.</w:t>
       </w:r>
     </w:p>
     <w:p>
@@ -11734,6 +11976,7 @@
                 <w:szCs w:val="18"/>
               </w:rPr>
             </w:pPr>
+            <w:proofErr w:type="spellStart"/>
             <w:r>
               <w:rPr>
                 <w:rFonts w:ascii="Lucida Grande" w:hAnsi="Lucida Grande" w:cs="Lucida Grande"/>
@@ -11743,6 +11986,7 @@
               </w:rPr>
               <w:t>RSquare</w:t>
             </w:r>
+            <w:proofErr w:type="spellEnd"/>
           </w:p>
         </w:tc>
         <w:tc>
@@ -11956,6 +12200,7 @@
                 <w:szCs w:val="18"/>
               </w:rPr>
             </w:pPr>
+            <w:proofErr w:type="gramStart"/>
             <w:r>
               <w:rPr>
                 <w:rFonts w:ascii="Lucida Grande" w:hAnsi="Lucida Grande" w:cs="Lucida Grande"/>
@@ -11966,6 +12211,7 @@
               </w:rPr>
               <w:t>n</w:t>
             </w:r>
+            <w:proofErr w:type="gramEnd"/>
             <w:r>
               <w:rPr>
                 <w:rFonts w:ascii="Lucida Grande" w:hAnsi="Lucida Grande" w:cs="Lucida Grande"/>
@@ -12795,6 +13041,7 @@
                 <w:szCs w:val="18"/>
               </w:rPr>
             </w:pPr>
+            <w:proofErr w:type="gramStart"/>
             <w:r>
               <w:rPr>
                 <w:rFonts w:ascii="Lucida Grande" w:hAnsi="Lucida Grande" w:cs="Lucida Grande"/>
@@ -12802,7 +13049,17 @@
                 <w:sz w:val="18"/>
                 <w:szCs w:val="18"/>
               </w:rPr>
-              <w:t>&lt;.0001*</w:t>
+              <w:t>&lt;.0001</w:t>
+            </w:r>
+            <w:proofErr w:type="gramEnd"/>
+            <w:r>
+              <w:rPr>
+                <w:rFonts w:ascii="Lucida Grande" w:hAnsi="Lucida Grande" w:cs="Lucida Grande"/>
+                <w:color w:val="000000"/>
+                <w:sz w:val="18"/>
+                <w:szCs w:val="18"/>
+              </w:rPr>
+              <w:t>*</w:t>
             </w:r>
           </w:p>
         </w:tc>
@@ -13415,6 +13672,7 @@
                 <w:szCs w:val="18"/>
               </w:rPr>
             </w:pPr>
+            <w:proofErr w:type="gramStart"/>
             <w:r>
               <w:rPr>
                 <w:rFonts w:ascii="Lucida Grande" w:hAnsi="Lucida Grande" w:cs="Lucida Grande"/>
@@ -13422,7 +13680,17 @@
                 <w:sz w:val="18"/>
                 <w:szCs w:val="18"/>
               </w:rPr>
-              <w:t>&lt;.0001*</w:t>
+              <w:t>&lt;.0001</w:t>
+            </w:r>
+            <w:proofErr w:type="gramEnd"/>
+            <w:r>
+              <w:rPr>
+                <w:rFonts w:ascii="Lucida Grande" w:hAnsi="Lucida Grande" w:cs="Lucida Grande"/>
+                <w:color w:val="000000"/>
+                <w:sz w:val="18"/>
+                <w:szCs w:val="18"/>
+              </w:rPr>
+              <w:t>*</w:t>
             </w:r>
           </w:p>
         </w:tc>
@@ -14316,6 +14584,7 @@
                 <w:szCs w:val="18"/>
               </w:rPr>
             </w:pPr>
+            <w:proofErr w:type="spellStart"/>
             <w:r>
               <w:rPr>
                 <w:rFonts w:ascii="Lucida Grande" w:hAnsi="Lucida Grande" w:cs="Lucida Grande"/>
@@ -14325,7 +14594,19 @@
                 <w:sz w:val="18"/>
                 <w:szCs w:val="18"/>
               </w:rPr>
-              <w:t>Std Error</w:t>
+              <w:t>Std</w:t>
+            </w:r>
+            <w:proofErr w:type="spellEnd"/>
+            <w:r>
+              <w:rPr>
+                <w:rFonts w:ascii="Lucida Grande" w:hAnsi="Lucida Grande" w:cs="Lucida Grande"/>
+                <w:b/>
+                <w:bCs/>
+                <w:color w:val="000000"/>
+                <w:sz w:val="18"/>
+                <w:szCs w:val="18"/>
+              </w:rPr>
+              <w:t xml:space="preserve"> Error</w:t>
             </w:r>
           </w:p>
         </w:tc>
@@ -14356,6 +14637,7 @@
                 <w:szCs w:val="18"/>
               </w:rPr>
             </w:pPr>
+            <w:proofErr w:type="gramStart"/>
             <w:r>
               <w:rPr>
                 <w:rFonts w:ascii="Lucida Grande" w:hAnsi="Lucida Grande" w:cs="Lucida Grande"/>
@@ -14365,7 +14647,19 @@
                 <w:sz w:val="18"/>
                 <w:szCs w:val="18"/>
               </w:rPr>
-              <w:t>t Ratio</w:t>
+              <w:t>t</w:t>
+            </w:r>
+            <w:proofErr w:type="gramEnd"/>
+            <w:r>
+              <w:rPr>
+                <w:rFonts w:ascii="Lucida Grande" w:hAnsi="Lucida Grande" w:cs="Lucida Grande"/>
+                <w:b/>
+                <w:bCs/>
+                <w:color w:val="000000"/>
+                <w:sz w:val="18"/>
+                <w:szCs w:val="18"/>
+              </w:rPr>
+              <w:t xml:space="preserve"> Ratio</w:t>
             </w:r>
           </w:p>
         </w:tc>
@@ -14582,6 +14876,7 @@
                 <w:szCs w:val="18"/>
               </w:rPr>
             </w:pPr>
+            <w:proofErr w:type="gramStart"/>
             <w:r>
               <w:rPr>
                 <w:rFonts w:ascii="Lucida Grande" w:hAnsi="Lucida Grande" w:cs="Lucida Grande"/>
@@ -14589,7 +14884,17 @@
                 <w:sz w:val="18"/>
                 <w:szCs w:val="18"/>
               </w:rPr>
-              <w:t>&lt;.0001*</w:t>
+              <w:t>&lt;.0001</w:t>
+            </w:r>
+            <w:proofErr w:type="gramEnd"/>
+            <w:r>
+              <w:rPr>
+                <w:rFonts w:ascii="Lucida Grande" w:hAnsi="Lucida Grande" w:cs="Lucida Grande"/>
+                <w:color w:val="000000"/>
+                <w:sz w:val="18"/>
+                <w:szCs w:val="18"/>
+              </w:rPr>
+              <w:t>*</w:t>
             </w:r>
           </w:p>
         </w:tc>
@@ -14950,6 +15255,7 @@
                 <w:szCs w:val="18"/>
               </w:rPr>
             </w:pPr>
+            <w:proofErr w:type="gramStart"/>
             <w:r>
               <w:rPr>
                 <w:rFonts w:ascii="Lucida Grande" w:hAnsi="Lucida Grande" w:cs="Lucida Grande"/>
@@ -14957,7 +15263,17 @@
                 <w:sz w:val="18"/>
                 <w:szCs w:val="18"/>
               </w:rPr>
-              <w:t>&lt;.0001*</w:t>
+              <w:t>&lt;.0001</w:t>
+            </w:r>
+            <w:proofErr w:type="gramEnd"/>
+            <w:r>
+              <w:rPr>
+                <w:rFonts w:ascii="Lucida Grande" w:hAnsi="Lucida Grande" w:cs="Lucida Grande"/>
+                <w:color w:val="000000"/>
+                <w:sz w:val="18"/>
+                <w:szCs w:val="18"/>
+              </w:rPr>
+              <w:t>*</w:t>
             </w:r>
           </w:p>
         </w:tc>
@@ -15174,6 +15490,7 @@
                 <w:szCs w:val="18"/>
               </w:rPr>
             </w:pPr>
+            <w:proofErr w:type="gramStart"/>
             <w:r>
               <w:rPr>
                 <w:rFonts w:ascii="Lucida Grande" w:hAnsi="Lucida Grande" w:cs="Lucida Grande"/>
@@ -15181,7 +15498,17 @@
                 <w:sz w:val="18"/>
                 <w:szCs w:val="18"/>
               </w:rPr>
-              <w:t>Location[City]</w:t>
+              <w:t>Location[</w:t>
+            </w:r>
+            <w:proofErr w:type="gramEnd"/>
+            <w:r>
+              <w:rPr>
+                <w:rFonts w:ascii="Lucida Grande" w:hAnsi="Lucida Grande" w:cs="Lucida Grande"/>
+                <w:color w:val="000000"/>
+                <w:sz w:val="18"/>
+                <w:szCs w:val="18"/>
+              </w:rPr>
+              <w:t>City]</w:t>
             </w:r>
           </w:p>
         </w:tc>
@@ -15358,6 +15685,7 @@
                 <w:szCs w:val="18"/>
               </w:rPr>
             </w:pPr>
+            <w:proofErr w:type="gramStart"/>
             <w:r>
               <w:rPr>
                 <w:rFonts w:ascii="Lucida Grande" w:hAnsi="Lucida Grande" w:cs="Lucida Grande"/>
@@ -15365,7 +15693,17 @@
                 <w:sz w:val="18"/>
                 <w:szCs w:val="18"/>
               </w:rPr>
-              <w:t>Location[Rural]</w:t>
+              <w:t>Location[</w:t>
+            </w:r>
+            <w:proofErr w:type="gramEnd"/>
+            <w:r>
+              <w:rPr>
+                <w:rFonts w:ascii="Lucida Grande" w:hAnsi="Lucida Grande" w:cs="Lucida Grande"/>
+                <w:color w:val="000000"/>
+                <w:sz w:val="18"/>
+                <w:szCs w:val="18"/>
+              </w:rPr>
+              <w:t>Rural]</w:t>
             </w:r>
           </w:p>
         </w:tc>
@@ -15549,7 +15887,27 @@
                 <w:sz w:val="18"/>
                 <w:szCs w:val="18"/>
               </w:rPr>
-              <w:t>Number Baths*Location[City]</w:t>
+              <w:t>Number Baths*</w:t>
+            </w:r>
+            <w:proofErr w:type="gramStart"/>
+            <w:r>
+              <w:rPr>
+                <w:rFonts w:ascii="Lucida Grande" w:hAnsi="Lucida Grande" w:cs="Lucida Grande"/>
+                <w:color w:val="000000"/>
+                <w:sz w:val="18"/>
+                <w:szCs w:val="18"/>
+              </w:rPr>
+              <w:t>Location[</w:t>
+            </w:r>
+            <w:proofErr w:type="gramEnd"/>
+            <w:r>
+              <w:rPr>
+                <w:rFonts w:ascii="Lucida Grande" w:hAnsi="Lucida Grande" w:cs="Lucida Grande"/>
+                <w:color w:val="000000"/>
+                <w:sz w:val="18"/>
+                <w:szCs w:val="18"/>
+              </w:rPr>
+              <w:t>City]</w:t>
             </w:r>
           </w:p>
         </w:tc>
@@ -15733,7 +16091,27 @@
                 <w:sz w:val="18"/>
                 <w:szCs w:val="18"/>
               </w:rPr>
-              <w:t>Number Baths*Location[Rural]</w:t>
+              <w:t>Number Baths*</w:t>
+            </w:r>
+            <w:proofErr w:type="gramStart"/>
+            <w:r>
+              <w:rPr>
+                <w:rFonts w:ascii="Lucida Grande" w:hAnsi="Lucida Grande" w:cs="Lucida Grande"/>
+                <w:color w:val="000000"/>
+                <w:sz w:val="18"/>
+                <w:szCs w:val="18"/>
+              </w:rPr>
+              <w:t>Location[</w:t>
+            </w:r>
+            <w:proofErr w:type="gramEnd"/>
+            <w:r>
+              <w:rPr>
+                <w:rFonts w:ascii="Lucida Grande" w:hAnsi="Lucida Grande" w:cs="Lucida Grande"/>
+                <w:color w:val="000000"/>
+                <w:sz w:val="18"/>
+                <w:szCs w:val="18"/>
+              </w:rPr>
+              <w:t>Rural]</w:t>
             </w:r>
           </w:p>
         </w:tc>
@@ -15917,7 +16295,27 @@
                 <w:sz w:val="18"/>
                 <w:szCs w:val="18"/>
               </w:rPr>
-              <w:t>Distance*Location[City]</w:t>
+              <w:t>Distance*</w:t>
+            </w:r>
+            <w:proofErr w:type="gramStart"/>
+            <w:r>
+              <w:rPr>
+                <w:rFonts w:ascii="Lucida Grande" w:hAnsi="Lucida Grande" w:cs="Lucida Grande"/>
+                <w:color w:val="000000"/>
+                <w:sz w:val="18"/>
+                <w:szCs w:val="18"/>
+              </w:rPr>
+              <w:t>Location[</w:t>
+            </w:r>
+            <w:proofErr w:type="gramEnd"/>
+            <w:r>
+              <w:rPr>
+                <w:rFonts w:ascii="Lucida Grande" w:hAnsi="Lucida Grande" w:cs="Lucida Grande"/>
+                <w:color w:val="000000"/>
+                <w:sz w:val="18"/>
+                <w:szCs w:val="18"/>
+              </w:rPr>
+              <w:t>City]</w:t>
             </w:r>
           </w:p>
         </w:tc>
@@ -16101,7 +16499,27 @@
                 <w:sz w:val="18"/>
                 <w:szCs w:val="18"/>
               </w:rPr>
-              <w:t>Distance*Location[Rural]</w:t>
+              <w:t>Distance*</w:t>
+            </w:r>
+            <w:proofErr w:type="gramStart"/>
+            <w:r>
+              <w:rPr>
+                <w:rFonts w:ascii="Lucida Grande" w:hAnsi="Lucida Grande" w:cs="Lucida Grande"/>
+                <w:color w:val="000000"/>
+                <w:sz w:val="18"/>
+                <w:szCs w:val="18"/>
+              </w:rPr>
+              <w:t>Location[</w:t>
+            </w:r>
+            <w:proofErr w:type="gramEnd"/>
+            <w:r>
+              <w:rPr>
+                <w:rFonts w:ascii="Lucida Grande" w:hAnsi="Lucida Grande" w:cs="Lucida Grande"/>
+                <w:color w:val="000000"/>
+                <w:sz w:val="18"/>
+                <w:szCs w:val="18"/>
+              </w:rPr>
+              <w:t>Rural]</w:t>
             </w:r>
           </w:p>
         </w:tc>
@@ -16823,8 +17241,24 @@
         <w:rPr>
           <w:rFonts w:ascii="Times New Roman" w:hAnsi="Times New Roman"/>
         </w:rPr>
-        <w:t xml:space="preserve"> more bathrooms (corr(</w:t>
-      </w:r>
+        <w:t xml:space="preserve"> more bathrooms (</w:t>
+      </w:r>
+      <w:proofErr w:type="spellStart"/>
+      <w:proofErr w:type="gramStart"/>
+      <w:r>
+        <w:rPr>
+          <w:rFonts w:ascii="Times New Roman" w:hAnsi="Times New Roman"/>
+        </w:rPr>
+        <w:t>corr</w:t>
+      </w:r>
+      <w:proofErr w:type="spellEnd"/>
+      <w:r>
+        <w:rPr>
+          <w:rFonts w:ascii="Times New Roman" w:hAnsi="Times New Roman"/>
+        </w:rPr>
+        <w:t>(</w:t>
+      </w:r>
+      <w:proofErr w:type="gramEnd"/>
       <w:r>
         <w:rPr>
           <w:rFonts w:ascii="Times New Roman" w:hAnsi="Times New Roman"/>
@@ -16866,8 +17300,13 @@
           <w:rFonts w:ascii="Times New Roman" w:hAnsi="Times New Roman"/>
         </w:rPr>
       </w:pPr>
-      <w:r>
-        <w:t>Collinarity increases standard errors of the slopes in the fitted model.</w:t>
+      <w:proofErr w:type="spellStart"/>
+      <w:r>
+        <w:t>Collinarity</w:t>
+      </w:r>
+      <w:proofErr w:type="spellEnd"/>
+      <w:r>
+        <w:t xml:space="preserve"> increases standard errors of the slopes in the fitted model.</w:t>
       </w:r>
     </w:p>
     <w:p>
@@ -17463,8 +17902,17 @@
           <w:rFonts w:ascii="Times New Roman" w:hAnsi="Times New Roman"/>
           <w:i/>
         </w:rPr>
-        <w:t>Price/SqFt</w:t>
-      </w:r>
+        <w:t>Price/</w:t>
+      </w:r>
+      <w:proofErr w:type="spellStart"/>
+      <w:r>
+        <w:rPr>
+          <w:rFonts w:ascii="Times New Roman" w:hAnsi="Times New Roman"/>
+          <w:i/>
+        </w:rPr>
+        <w:t>SqFt</w:t>
+      </w:r>
+      <w:proofErr w:type="spellEnd"/>
       <w:r>
         <w:rPr>
           <w:rFonts w:ascii="Times New Roman" w:hAnsi="Times New Roman"/>
@@ -18084,12 +18532,14 @@
       <w:r>
         <w:t xml:space="preserve"> variable </w:t>
       </w:r>
+      <w:proofErr w:type="gramStart"/>
       <w:r>
         <w:rPr>
           <w:i/>
         </w:rPr>
         <w:t>Location[</w:t>
       </w:r>
+      <w:proofErr w:type="gramEnd"/>
       <w:r>
         <w:rPr>
           <w:i/>
@@ -18150,6 +18600,7 @@
         </w:rPr>
         <w:t>*</w:t>
       </w:r>
+      <w:proofErr w:type="gramStart"/>
       <w:r>
         <w:rPr>
           <w:rFonts w:ascii="Times New Roman" w:hAnsi="Times New Roman"/>
@@ -18165,6 +18616,7 @@
         </w:rPr>
         <w:t>[</w:t>
       </w:r>
+      <w:proofErr w:type="gramEnd"/>
       <w:r>
         <w:rPr>
           <w:rFonts w:ascii="Times New Roman" w:hAnsi="Times New Roman"/>
@@ -18431,7 +18883,7 @@
         <w:sz w:val="20"/>
         <w:u w:val="single"/>
       </w:rPr>
-      <w:t>7</w:t>
+      <w:t>8</w:t>
     </w:r>
     <w:r>
       <w:rPr>

</xml_diff>